<commit_message>
fixed query button to display html page report button for pdf report
</commit_message>
<xml_diff>
--- a/books/report-templates/book-query.docx
+++ b/books/report-templates/book-query.docx
@@ -634,7 +634,7 @@
           </mc:Choice>
           <mc:Fallback>
             <w:pict>
-              <v:rect w14:anchorId="6BAFD7E4" id="Rectangle 2" o:spid="_x0000_s1026" style="position:absolute;margin-left:78.5pt;margin-top:155.1pt;width:402.55pt;height:101.4pt;z-index:251659264;visibility:visible;mso-wrap-style:square;mso-width-percent:0;mso-height-percent:0;mso-wrap-distance-left:9pt;mso-wrap-distance-top:0;mso-wrap-distance-right:9pt;mso-wrap-distance-bottom:0;mso-position-horizontal:absolute;mso-position-horizontal-relative:text;mso-position-vertical:absolute;mso-position-vertical-relative:page;mso-width-percent:0;mso-height-percent:0;mso-width-relative:margin;mso-height-relative:margin;v-text-anchor:middle" o:gfxdata="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" filled="f" stroked="f" strokeweight="3pt">
+              <v:rect w14:anchorId="6BAFD7E4" id="Rectangle 2" o:spid="_x0000_s1026" style="position:absolute;margin-left:78.5pt;margin-top:155.1pt;width:402.55pt;height:101.4pt;z-index:251659264;visibility:visible;mso-wrap-style:square;mso-width-percent:0;mso-height-percent:0;mso-wrap-distance-left:9pt;mso-wrap-distance-top:0;mso-wrap-distance-right:9pt;mso-wrap-distance-bottom:0;mso-position-horizontal:absolute;mso-position-horizontal-relative:text;mso-position-vertical:absolute;mso-position-vertical-relative:page;mso-width-percent:0;mso-height-percent:0;mso-width-relative:margin;mso-height-relative:margin;v-text-anchor:middle" o:gfxdata="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" filled="f" stroked="f" strokeweight="3pt">
                 <v:textbox>
                   <w:txbxContent>
                     <w:p>
@@ -848,7 +848,7 @@
                 <v:stroke joinstyle="miter"/>
                 <v:path gradientshapeok="t" o:connecttype="rect"/>
               </v:shapetype>
-              <v:shape id="Text Box 5" o:spid="_x0000_s1027" type="#_x0000_t202" style="position:absolute;margin-left:0;margin-top:278.2pt;width:480pt;height:103.15pt;z-index:251660288;visibility:visible;mso-wrap-style:square;mso-width-percent:0;mso-height-percent:0;mso-wrap-distance-left:9pt;mso-wrap-distance-top:0;mso-wrap-distance-right:9pt;mso-wrap-distance-bottom:0;mso-position-horizontal:center;mso-position-horizontal-relative:margin;mso-position-vertical:absolute;mso-position-vertical-relative:page;mso-width-percent:0;mso-height-percent:0;mso-width-relative:margin;mso-height-relative:margin;v-text-anchor:top" o:gfxdata="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" fillcolor="white [3201]" stroked="f" strokeweight=".5pt">
+              <v:shape id="Text Box 5" o:spid="_x0000_s1027" type="#_x0000_t202" style="position:absolute;margin-left:0;margin-top:278.2pt;width:480pt;height:103.15pt;z-index:251660288;visibility:visible;mso-wrap-style:square;mso-width-percent:0;mso-height-percent:0;mso-wrap-distance-left:9pt;mso-wrap-distance-top:0;mso-wrap-distance-right:9pt;mso-wrap-distance-bottom:0;mso-position-horizontal:center;mso-position-horizontal-relative:margin;mso-position-vertical:absolute;mso-position-vertical-relative:page;mso-width-percent:0;mso-height-percent:0;mso-width-relative:margin;mso-height-relative:margin;v-text-anchor:top" o:gfxdata="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" fillcolor="white [3201]" stroked="f" strokeweight=".5pt">
                 <v:textbox>
                   <w:txbxContent>
                     <w:p>
@@ -978,16 +978,16 @@
     <w:tbl>
       <w:tblPr>
         <w:tblStyle w:val="TableGrid"/>
-        <w:tblpPr w:leftFromText="181" w:rightFromText="181" w:vertAnchor="page" w:horzAnchor="margin" w:tblpXSpec="center" w:tblpY="211"/>
+        <w:tblpPr w:leftFromText="181" w:rightFromText="181" w:vertAnchor="page" w:horzAnchor="margin" w:tblpXSpec="center" w:tblpY="931"/>
         <w:tblW w:w="11165" w:type="dxa"/>
         <w:tblLayout w:type="fixed"/>
         <w:tblLook w:val="04A0" w:firstRow="1" w:lastRow="0" w:firstColumn="1" w:lastColumn="0" w:noHBand="0" w:noVBand="1"/>
       </w:tblPr>
       <w:tblGrid>
-        <w:gridCol w:w="392"/>
-        <w:gridCol w:w="709"/>
-        <w:gridCol w:w="2868"/>
-        <w:gridCol w:w="2835"/>
+        <w:gridCol w:w="648"/>
+        <w:gridCol w:w="720"/>
+        <w:gridCol w:w="3060"/>
+        <w:gridCol w:w="2376"/>
         <w:gridCol w:w="907"/>
         <w:gridCol w:w="1734"/>
         <w:gridCol w:w="567"/>
@@ -1000,7 +1000,7 @@
         </w:trPr>
         <w:tc>
           <w:tcPr>
-            <w:tcW w:w="392" w:type="dxa"/>
+            <w:tcW w:w="648" w:type="dxa"/>
             <w:vAlign w:val="center"/>
           </w:tcPr>
           <w:p>
@@ -1022,13 +1022,14 @@
                 <w:sz w:val="24"/>
                 <w:szCs w:val="24"/>
               </w:rPr>
+              <w:lastRenderedPageBreak/>
               <w:t>#</w:t>
             </w:r>
           </w:p>
         </w:tc>
         <w:tc>
           <w:tcPr>
-            <w:tcW w:w="709" w:type="dxa"/>
+            <w:tcW w:w="720" w:type="dxa"/>
             <w:vAlign w:val="center"/>
           </w:tcPr>
           <w:p>
@@ -1056,7 +1057,7 @@
         </w:tc>
         <w:tc>
           <w:tcPr>
-            <w:tcW w:w="2868" w:type="dxa"/>
+            <w:tcW w:w="3060" w:type="dxa"/>
             <w:vAlign w:val="center"/>
           </w:tcPr>
           <w:p>
@@ -1084,7 +1085,7 @@
         </w:tc>
         <w:tc>
           <w:tcPr>
-            <w:tcW w:w="2835" w:type="dxa"/>
+            <w:tcW w:w="2376" w:type="dxa"/>
             <w:vAlign w:val="center"/>
           </w:tcPr>
           <w:p>
@@ -1236,7 +1237,6 @@
               <w:rPr>
                 <w:rFonts w:cstheme="majorHAnsi"/>
               </w:rPr>
-              <w:lastRenderedPageBreak/>
               <w:t xml:space="preserve">{%tr </w:t>
             </w:r>
             <w:r>
@@ -1275,7 +1275,7 @@
         </w:trPr>
         <w:tc>
           <w:tcPr>
-            <w:tcW w:w="392" w:type="dxa"/>
+            <w:tcW w:w="648" w:type="dxa"/>
           </w:tcPr>
           <w:p>
             <w:pPr>
@@ -1292,7 +1292,7 @@
         </w:tc>
         <w:tc>
           <w:tcPr>
-            <w:tcW w:w="709" w:type="dxa"/>
+            <w:tcW w:w="720" w:type="dxa"/>
           </w:tcPr>
           <w:p>
             <w:pPr>
@@ -1324,7 +1324,7 @@
         </w:tc>
         <w:tc>
           <w:tcPr>
-            <w:tcW w:w="2868" w:type="dxa"/>
+            <w:tcW w:w="3060" w:type="dxa"/>
             <w:vAlign w:val="center"/>
           </w:tcPr>
           <w:p>
@@ -1357,7 +1357,7 @@
         </w:tc>
         <w:tc>
           <w:tcPr>
-            <w:tcW w:w="2835" w:type="dxa"/>
+            <w:tcW w:w="2376" w:type="dxa"/>
             <w:vAlign w:val="center"/>
           </w:tcPr>
           <w:p>
@@ -1554,17 +1554,27 @@
               <w:rPr>
                 <w:rFonts w:ascii="Cambria" w:hAnsi="Cambria" w:cstheme="majorHAnsi"/>
               </w:rPr>
-              <w:t>r endfor %}</w:t>
+              <w:t xml:space="preserve">r </w:t>
+            </w:r>
+            <w:proofErr w:type="spellStart"/>
+            <w:r>
+              <w:rPr>
+                <w:rFonts w:ascii="Cambria" w:hAnsi="Cambria" w:cstheme="majorHAnsi"/>
+              </w:rPr>
+              <w:t>endfor</w:t>
+            </w:r>
+            <w:proofErr w:type="spellEnd"/>
+            <w:r>
+              <w:rPr>
+                <w:rFonts w:ascii="Cambria" w:hAnsi="Cambria" w:cstheme="majorHAnsi"/>
+              </w:rPr>
+              <w:t xml:space="preserve"> %}</w:t>
             </w:r>
           </w:p>
         </w:tc>
       </w:tr>
     </w:tbl>
-    <w:p>
-      <w:r>
-        <w:t>0</w:t>
-      </w:r>
-    </w:p>
+    <w:p/>
     <w:sectPr>
       <w:headerReference w:type="default" r:id="rId9"/>
       <w:footerReference w:type="default" r:id="rId10"/>
@@ -1812,13 +1822,13 @@
         </mc:Choice>
         <mc:Fallback>
           <w:pict>
-            <v:group w14:anchorId="6EE91E1B" id="Group 5" o:spid="_x0000_s1029" style="position:absolute;margin-left:416.8pt;margin-top:0;width:468pt;height:25.2pt;z-index:251661312;mso-width-percent:1000;mso-top-percent:200;mso-wrap-distance-left:0;mso-wrap-distance-right:0;mso-position-horizontal:right;mso-position-horizontal-relative:margin;mso-position-vertical-relative:bottom-margin-area;mso-width-percent:1000;mso-top-percent:200;mso-width-relative:margin;mso-height-relative:margin" coordsize="59626,3238" o:gfxdata="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">
-              <v:rect id="Rectangle 38" o:spid="_x0000_s1030" style="position:absolute;left:190;width:59436;height:188;visibility:visible;mso-wrap-style:square;v-text-anchor:middle" o:gfxdata="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" fillcolor="black [3213]" stroked="f" strokeweight="2pt"/>
+            <v:group w14:anchorId="6EE91E1B" id="Group 5" o:spid="_x0000_s1030" style="position:absolute;margin-left:416.8pt;margin-top:0;width:468pt;height:25.2pt;z-index:251661312;mso-width-percent:1000;mso-top-percent:200;mso-wrap-distance-left:0;mso-wrap-distance-right:0;mso-position-horizontal:right;mso-position-horizontal-relative:margin;mso-position-vertical-relative:bottom-margin-area;mso-width-percent:1000;mso-top-percent:200;mso-width-relative:margin;mso-height-relative:margin" coordsize="59626,3238" o:gfxdata="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">
+              <v:rect id="Rectangle 38" o:spid="_x0000_s1031" style="position:absolute;left:190;width:59436;height:188;visibility:visible;mso-wrap-style:square;v-text-anchor:middle" o:gfxdata="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" fillcolor="black [3213]" stroked="f" strokeweight="2pt"/>
               <v:shapetype id="_x0000_t202" coordsize="21600,21600" o:spt="202" path="m,l,21600r21600,l21600,xe">
                 <v:stroke joinstyle="miter"/>
                 <v:path gradientshapeok="t" o:connecttype="rect"/>
               </v:shapetype>
-              <v:shape id="Text Box 39" o:spid="_x0000_s1031" type="#_x0000_t202" style="position:absolute;top:666;width:59436;height:2572;visibility:visible;mso-wrap-style:square;v-text-anchor:bottom" o:gfxdata="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" filled="f" stroked="f" strokeweight=".5pt">
+              <v:shape id="Text Box 39" o:spid="_x0000_s1032" type="#_x0000_t202" style="position:absolute;top:666;width:59436;height:2572;visibility:visible;mso-wrap-style:square;v-text-anchor:bottom" o:gfxdata="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" filled="f" stroked="f" strokeweight=".5pt">
                 <v:textbox inset=",,,0">
                   <w:txbxContent>
                     <w:p>
@@ -2033,7 +2043,7 @@
         </mc:Choice>
         <mc:Fallback>
           <w:pict>
-            <v:rect w14:anchorId="07E7E947" id="Rectangle 6" o:spid="_x0000_s1032" style="position:absolute;margin-left:0;margin-top:0;width:36pt;height:25.2pt;z-index:251660288;visibility:visible;mso-wrap-style:square;mso-width-percent:0;mso-height-percent:0;mso-top-percent:200;mso-wrap-distance-left:0;mso-wrap-distance-top:0;mso-wrap-distance-right:0;mso-wrap-distance-bottom:0;mso-position-horizontal:left;mso-position-horizontal-relative:right-margin-area;mso-position-vertical-relative:bottom-margin-area;mso-width-percent:0;mso-height-percent:0;mso-top-percent:200;mso-width-relative:margin;mso-height-relative:margin;v-text-anchor:bottom" o:gfxdata="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" fillcolor="black [3213]" stroked="f" strokeweight="3pt">
+            <v:rect w14:anchorId="07E7E947" id="Rectangle 6" o:spid="_x0000_s1033" style="position:absolute;margin-left:0;margin-top:0;width:36pt;height:25.2pt;z-index:251660288;visibility:visible;mso-wrap-style:square;mso-width-percent:0;mso-height-percent:0;mso-top-percent:200;mso-wrap-distance-left:0;mso-wrap-distance-top:0;mso-wrap-distance-right:0;mso-wrap-distance-bottom:0;mso-position-horizontal:left;mso-position-horizontal-relative:right-margin-area;mso-position-vertical-relative:bottom-margin-area;mso-width-percent:0;mso-height-percent:0;mso-top-percent:200;mso-width-relative:margin;mso-height-relative:margin;v-text-anchor:bottom" o:gfxdata="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" fillcolor="black [3213]" stroked="f" strokeweight="3pt">
               <v:textbox>
                 <w:txbxContent>
                   <w:p>
@@ -2299,13 +2309,13 @@
         </mc:Choice>
         <mc:Fallback>
           <w:pict>
-            <v:group w14:anchorId="32523247" id="_x0000_s1033" style="position:absolute;margin-left:0;margin-top:9.85pt;width:468pt;height:25.2pt;z-index:251674624;mso-width-percent:1000;mso-wrap-distance-left:0;mso-wrap-distance-right:0;mso-position-horizontal-relative:margin;mso-position-vertical-relative:bottom-margin-area;mso-width-percent:1000;mso-width-relative:margin;mso-height-relative:margin" coordsize="59626,3238" o:gfxdata="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">
-              <v:rect id="Rectangle 232958203" o:spid="_x0000_s1034" style="position:absolute;left:190;width:59436;height:188;visibility:visible;mso-wrap-style:square;v-text-anchor:middle" o:gfxdata="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" fillcolor="black [3213]" stroked="f" strokeweight="2pt"/>
+            <v:group w14:anchorId="32523247" id="_x0000_s1034" style="position:absolute;margin-left:0;margin-top:9.85pt;width:468pt;height:25.2pt;z-index:251674624;mso-width-percent:1000;mso-wrap-distance-left:0;mso-wrap-distance-right:0;mso-position-horizontal-relative:margin;mso-position-vertical-relative:bottom-margin-area;mso-width-percent:1000;mso-width-relative:margin;mso-height-relative:margin" coordsize="59626,3238" o:gfxdata="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">
+              <v:rect id="Rectangle 232958203" o:spid="_x0000_s1035" style="position:absolute;left:190;width:59436;height:188;visibility:visible;mso-wrap-style:square;v-text-anchor:middle" o:gfxdata="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" fillcolor="black [3213]" stroked="f" strokeweight="2pt"/>
               <v:shapetype id="_x0000_t202" coordsize="21600,21600" o:spt="202" path="m,l,21600r21600,l21600,xe">
                 <v:stroke joinstyle="miter"/>
                 <v:path gradientshapeok="t" o:connecttype="rect"/>
               </v:shapetype>
-              <v:shape id="Text Box 1568602428" o:spid="_x0000_s1035" type="#_x0000_t202" style="position:absolute;top:666;width:59436;height:2572;visibility:visible;mso-wrap-style:square;v-text-anchor:bottom" o:gfxdata="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" filled="f" stroked="f" strokeweight=".5pt">
+              <v:shape id="Text Box 1568602428" o:spid="_x0000_s1036" type="#_x0000_t202" style="position:absolute;top:666;width:59436;height:2572;visibility:visible;mso-wrap-style:square;v-text-anchor:bottom" o:gfxdata="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" filled="f" stroked="f" strokeweight=".5pt">
                 <v:textbox inset=",,,0">
                   <w:txbxContent>
                     <w:p>
@@ -2520,7 +2530,7 @@
         </mc:Choice>
         <mc:Fallback>
           <w:pict>
-            <v:rect w14:anchorId="4B257B75" id="_x0000_s1036" style="position:absolute;margin-left:0;margin-top:0;width:36pt;height:25.2pt;z-index:251672576;visibility:visible;mso-wrap-style:square;mso-width-percent:0;mso-height-percent:0;mso-top-percent:200;mso-wrap-distance-left:0;mso-wrap-distance-top:0;mso-wrap-distance-right:0;mso-wrap-distance-bottom:0;mso-position-horizontal:left;mso-position-horizontal-relative:right-margin-area;mso-position-vertical-relative:bottom-margin-area;mso-width-percent:0;mso-height-percent:0;mso-top-percent:200;mso-width-relative:margin;mso-height-relative:margin;v-text-anchor:bottom" o:gfxdata="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" fillcolor="black [3213]" stroked="f" strokeweight="3pt">
+            <v:rect w14:anchorId="4B257B75" id="_x0000_s1037" style="position:absolute;margin-left:0;margin-top:0;width:36pt;height:25.2pt;z-index:251672576;visibility:visible;mso-wrap-style:square;mso-width-percent:0;mso-height-percent:0;mso-top-percent:200;mso-wrap-distance-left:0;mso-wrap-distance-top:0;mso-wrap-distance-right:0;mso-wrap-distance-bottom:0;mso-position-horizontal:left;mso-position-horizontal-relative:right-margin-area;mso-position-vertical-relative:bottom-margin-area;mso-width-percent:0;mso-height-percent:0;mso-top-percent:200;mso-width-relative:margin;mso-height-relative:margin;v-text-anchor:bottom" o:gfxdata="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" fillcolor="black [3213]" stroked="f" strokeweight="3pt">
               <v:textbox>
                 <w:txbxContent>
                   <w:p>
@@ -2701,7 +2711,7 @@
               <v:stroke joinstyle="miter"/>
               <v:path gradientshapeok="t" o:connecttype="rect"/>
             </v:shapetype>
-            <v:shape id="Text Box 1" o:spid="_x0000_s1028" type="#_x0000_t202" style="position:absolute;left:0;text-align:left;margin-left:-15.6pt;margin-top:-19.8pt;width:148.45pt;height:27.7pt;z-index:251677696;visibility:visible;mso-wrap-style:square;mso-width-percent:0;mso-height-percent:0;mso-wrap-distance-left:9pt;mso-wrap-distance-top:0;mso-wrap-distance-right:9pt;mso-wrap-distance-bottom:0;mso-position-horizontal:absolute;mso-position-horizontal-relative:text;mso-position-vertical:absolute;mso-position-vertical-relative:text;mso-width-percent:0;mso-height-percent:0;mso-width-relative:margin;mso-height-relative:margin;v-text-anchor:top" o:gfxdata="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" fillcolor="white [3201]" stroked="f" strokeweight=".5pt">
+            <v:shape id="Text Box 1" o:spid="_x0000_s1028" type="#_x0000_t202" style="position:absolute;left:0;text-align:left;margin-left:-15.6pt;margin-top:-19.8pt;width:148.45pt;height:27.7pt;z-index:251677696;visibility:visible;mso-wrap-style:square;mso-width-percent:0;mso-height-percent:0;mso-wrap-distance-left:9pt;mso-wrap-distance-top:0;mso-wrap-distance-right:9pt;mso-wrap-distance-bottom:0;mso-position-horizontal:absolute;mso-position-horizontal-relative:text;mso-position-vertical:absolute;mso-position-vertical-relative:text;mso-width-percent:0;mso-height-percent:0;mso-width-relative:margin;mso-height-relative:margin;v-text-anchor:top" o:gfxdata="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" fillcolor="white [3201]" stroked="f" strokeweight=".5pt">
               <v:textbox>
                 <w:txbxContent>
                   <w:p>
@@ -2784,7 +2794,7 @@
                             <w:rPr>
                               <w:noProof/>
                             </w:rPr>
-                            <w:t>15-Nov-23</w:t>
+                            <w:t>22-Nov-23</w:t>
                           </w:r>
                           <w:r>
                             <w:fldChar w:fldCharType="end"/>
@@ -2812,7 +2822,7 @@
         </mc:Choice>
         <mc:Fallback>
           <w:pict>
-            <v:shape w14:anchorId="12A631F9" id="_x0000_s1029" type="#_x0000_t202" style="position:absolute;left:0;text-align:left;margin-left:479.2pt;margin-top:-13.85pt;width:65.8pt;height:21.85pt;z-index:251678720;visibility:visible;mso-wrap-style:square;mso-width-percent:0;mso-height-percent:0;mso-wrap-distance-left:9pt;mso-wrap-distance-top:0;mso-wrap-distance-right:9pt;mso-wrap-distance-bottom:0;mso-position-horizontal:absolute;mso-position-horizontal-relative:text;mso-position-vertical:absolute;mso-position-vertical-relative:text;mso-width-percent:0;mso-height-percent:0;mso-width-relative:margin;mso-height-relative:margin;v-text-anchor:top" o:gfxdata="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" fillcolor="white [3201]" stroked="f" strokeweight=".5pt">
+            <v:shape w14:anchorId="12A631F9" id="_x0000_s1029" type="#_x0000_t202" style="position:absolute;left:0;text-align:left;margin-left:479.2pt;margin-top:-13.85pt;width:65.8pt;height:21.85pt;z-index:251678720;visibility:visible;mso-wrap-style:square;mso-width-percent:0;mso-height-percent:0;mso-wrap-distance-left:9pt;mso-wrap-distance-top:0;mso-wrap-distance-right:9pt;mso-wrap-distance-bottom:0;mso-position-horizontal:absolute;mso-position-horizontal-relative:text;mso-position-vertical:absolute;mso-position-vertical-relative:text;mso-width-percent:0;mso-height-percent:0;mso-width-relative:margin;mso-height-relative:margin;v-text-anchor:top" o:gfxdata="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" fillcolor="white [3201]" stroked="f" strokeweight=".5pt">
               <v:textbox>
                 <w:txbxContent>
                   <w:p>
@@ -2832,7 +2842,7 @@
                       <w:rPr>
                         <w:noProof/>
                       </w:rPr>
-                      <w:t>15-Nov-23</w:t>
+                      <w:t>22-Nov-23</w:t>
                     </w:r>
                     <w:r>
                       <w:fldChar w:fldCharType="end"/>

</xml_diff>